<commit_message>
Session 3 Day 1 updates
</commit_message>
<xml_diff>
--- a/Standard Formats/Report format 2020 with Cover.docx
+++ b/Standard Formats/Report format 2020 with Cover.docx
@@ -35,30 +35,10 @@
             <w:rPr>
               <w:rFonts w:ascii="Times New Roman" w:hAnsi="Times New Roman" w:cs="Times New Roman"/>
               <w:bCs/>
-              <w:i/>
-              <w:iCs/>
               <w:sz w:val="24"/>
               <w:szCs w:val="24"/>
             </w:rPr>
-            <w:t>Project Synopsis/Mid Term Progress /Final Report</w:t>
-          </w:r>
-          <w:r>
-            <w:rPr>
-              <w:rFonts w:ascii="Times New Roman" w:hAnsi="Times New Roman" w:cs="Times New Roman"/>
-              <w:bCs/>
-              <w:sz w:val="24"/>
-              <w:szCs w:val="24"/>
-            </w:rPr>
-            <w:t xml:space="preserve"> </w:t>
-          </w:r>
-          <w:r>
-            <w:rPr>
-              <w:rFonts w:ascii="Times New Roman" w:hAnsi="Times New Roman" w:cs="Times New Roman"/>
-              <w:bCs/>
-              <w:sz w:val="24"/>
-              <w:szCs w:val="24"/>
-            </w:rPr>
-            <w:t>on</w:t>
+            <w:t>Project Synopsis/Mid Term Progress /Final Report on</w:t>
           </w:r>
         </w:p>
         <w:p>
@@ -346,8 +326,6 @@
             <w:rPr>
               <w:rFonts w:ascii="Times New Roman" w:hAnsi="Times New Roman" w:cs="Times New Roman"/>
               <w:bCs/>
-              <w:i/>
-              <w:iCs/>
               <w:sz w:val="24"/>
               <w:szCs w:val="24"/>
             </w:rPr>
@@ -356,8 +334,6 @@
             <w:rPr>
               <w:rFonts w:ascii="Times New Roman" w:hAnsi="Times New Roman" w:cs="Times New Roman"/>
               <w:bCs/>
-              <w:i/>
-              <w:iCs/>
               <w:sz w:val="24"/>
               <w:szCs w:val="24"/>
             </w:rPr>
@@ -371,8 +347,6 @@
             <w:rPr>
               <w:rFonts w:ascii="Times New Roman" w:hAnsi="Times New Roman" w:cs="Times New Roman"/>
               <w:bCs/>
-              <w:i/>
-              <w:iCs/>
               <w:sz w:val="24"/>
               <w:szCs w:val="24"/>
             </w:rPr>
@@ -381,8 +355,6 @@
             <w:rPr>
               <w:rFonts w:ascii="Times New Roman" w:hAnsi="Times New Roman" w:cs="Times New Roman"/>
               <w:bCs/>
-              <w:i/>
-              <w:iCs/>
               <w:sz w:val="24"/>
               <w:szCs w:val="24"/>
             </w:rPr>
@@ -396,8 +368,6 @@
             <w:rPr>
               <w:rFonts w:ascii="Times New Roman" w:hAnsi="Times New Roman" w:cs="Times New Roman"/>
               <w:bCs/>
-              <w:i/>
-              <w:iCs/>
               <w:sz w:val="24"/>
               <w:szCs w:val="24"/>
             </w:rPr>
@@ -406,8 +376,6 @@
             <w:rPr>
               <w:rFonts w:ascii="Times New Roman" w:hAnsi="Times New Roman" w:cs="Times New Roman"/>
               <w:bCs/>
-              <w:i/>
-              <w:iCs/>
               <w:sz w:val="24"/>
               <w:szCs w:val="24"/>
             </w:rPr>
@@ -463,8 +431,6 @@
             <w:rPr>
               <w:rFonts w:ascii="Times New Roman" w:hAnsi="Times New Roman" w:cs="Times New Roman"/>
               <w:bCs/>
-              <w:i/>
-              <w:iCs/>
               <w:sz w:val="24"/>
               <w:szCs w:val="24"/>
             </w:rPr>
@@ -502,18 +468,16 @@
               <w:sz w:val="24"/>
               <w:szCs w:val="24"/>
             </w:rPr>
-            <w:t xml:space="preserve"> </w:t>
+            <w:t xml:space="preserve"> DD/MM/YYY</w:t>
           </w:r>
           <w:r>
             <w:rPr>
               <w:rFonts w:ascii="Times New Roman" w:hAnsi="Times New Roman" w:cs="Times New Roman"/>
               <w:bCs/>
-              <w:i/>
-              <w:iCs/>
               <w:sz w:val="24"/>
               <w:szCs w:val="24"/>
             </w:rPr>
-            <w:t>DD/MM/YYY</w:t>
+            <w:t>Y</w:t>
           </w:r>
         </w:p>
       </w:sdtContent>

</xml_diff>